<commit_message>
Updated all the templates
</commit_message>
<xml_diff>
--- a/论文答辩+学位审批材料/（表4）北京外国语大学硕士学位论文答辩记录及学位授予决议书.docx
+++ b/论文答辩+学位审批材料/（表4）北京外国语大学硕士学位论文答辩记录及学位授予决议书.docx
@@ -1203,7 +1203,94 @@
           <w:p>
             <w:pPr>
               <w:spacing w:before="240"/>
-              <w:ind w:firstLineChars="200" w:firstLine="420"/>
+              <w:rPr>
+                <w:color w:val="000000"/>
+              </w:rPr>
+            </w:pPr>
+          </w:p>
+          <w:p>
+            <w:pPr>
+              <w:spacing w:before="240"/>
+              <w:rPr>
+                <w:color w:val="000000"/>
+              </w:rPr>
+            </w:pPr>
+          </w:p>
+          <w:p>
+            <w:pPr>
+              <w:spacing w:before="240"/>
+              <w:rPr>
+                <w:color w:val="000000"/>
+              </w:rPr>
+            </w:pPr>
+          </w:p>
+          <w:p>
+            <w:pPr>
+              <w:spacing w:before="240"/>
+              <w:rPr>
+                <w:color w:val="000000"/>
+              </w:rPr>
+            </w:pPr>
+          </w:p>
+          <w:p>
+            <w:pPr>
+              <w:spacing w:before="240"/>
+              <w:rPr>
+                <w:color w:val="000000"/>
+              </w:rPr>
+            </w:pPr>
+          </w:p>
+          <w:p>
+            <w:pPr>
+              <w:spacing w:before="240"/>
+              <w:rPr>
+                <w:color w:val="000000"/>
+              </w:rPr>
+            </w:pPr>
+          </w:p>
+          <w:p>
+            <w:pPr>
+              <w:spacing w:before="240"/>
+              <w:rPr>
+                <w:color w:val="000000"/>
+              </w:rPr>
+            </w:pPr>
+          </w:p>
+          <w:p>
+            <w:pPr>
+              <w:spacing w:before="240"/>
+              <w:rPr>
+                <w:color w:val="000000"/>
+              </w:rPr>
+            </w:pPr>
+          </w:p>
+          <w:p>
+            <w:pPr>
+              <w:spacing w:before="240"/>
+              <w:rPr>
+                <w:color w:val="000000"/>
+              </w:rPr>
+            </w:pPr>
+          </w:p>
+          <w:p>
+            <w:pPr>
+              <w:spacing w:before="240"/>
+              <w:rPr>
+                <w:color w:val="000000"/>
+              </w:rPr>
+            </w:pPr>
+          </w:p>
+          <w:p>
+            <w:pPr>
+              <w:spacing w:before="240"/>
+              <w:rPr>
+                <w:color w:val="000000"/>
+              </w:rPr>
+            </w:pPr>
+          </w:p>
+          <w:p>
+            <w:pPr>
+              <w:spacing w:before="240"/>
               <w:rPr>
                 <w:color w:val="000000"/>
               </w:rPr>
@@ -1231,12 +1318,6 @@
                 <w:color w:val="000000"/>
               </w:rPr>
             </w:pPr>
-            <w:r>
-              <w:rPr>
-                <w:color w:val="000000"/>
-              </w:rPr>
-              <w:t xml:space="preserve">    </w:t>
-            </w:r>
           </w:p>
         </w:tc>
       </w:tr>

</xml_diff>